<commit_message>
Updated End Sem Report and Added Dataset
</commit_message>
<xml_diff>
--- a/Reports/1_FantasticFour_End_Sem_Project_Report.docx
+++ b/Reports/1_FantasticFour_End_Sem_Project_Report.docx
@@ -1782,12 +1782,12 @@
           <wp:inline distB="114300" distT="114300" distL="114300" distR="114300">
             <wp:extent cx="3200400" cy="876300"/>
             <wp:effectExtent b="0" l="0" r="0" t="0"/>
-            <wp:docPr id="1042" name="image13.png"/>
+            <wp:docPr id="1042" name="image11.png"/>
             <a:graphic>
               <a:graphicData uri="http://schemas.openxmlformats.org/drawingml/2006/picture">
                 <pic:pic>
                   <pic:nvPicPr>
-                    <pic:cNvPr id="0" name="image13.png"/>
+                    <pic:cNvPr id="0" name="image11.png"/>
                     <pic:cNvPicPr preferRelativeResize="0"/>
                   </pic:nvPicPr>
                   <pic:blipFill>
@@ -1881,12 +1881,12 @@
           <wp:inline distB="114300" distT="114300" distL="114300" distR="114300">
             <wp:extent cx="3200400" cy="2400300"/>
             <wp:effectExtent b="0" l="0" r="0" t="0"/>
-            <wp:docPr id="1044" name="image15.png"/>
+            <wp:docPr id="1044" name="image1.png"/>
             <a:graphic>
               <a:graphicData uri="http://schemas.openxmlformats.org/drawingml/2006/picture">
                 <pic:pic>
                   <pic:nvPicPr>
-                    <pic:cNvPr id="0" name="image15.png"/>
+                    <pic:cNvPr id="0" name="image1.png"/>
                     <pic:cNvPicPr preferRelativeResize="0"/>
                   </pic:nvPicPr>
                   <pic:blipFill>
@@ -1986,12 +1986,12 @@
           <wp:inline distB="114300" distT="114300" distL="114300" distR="114300">
             <wp:extent cx="1871663" cy="1172608"/>
             <wp:effectExtent b="0" l="0" r="0" t="0"/>
-            <wp:docPr id="1036" name="image1.png"/>
+            <wp:docPr id="1036" name="image2.png"/>
             <a:graphic>
               <a:graphicData uri="http://schemas.openxmlformats.org/drawingml/2006/picture">
                 <pic:pic>
                   <pic:nvPicPr>
-                    <pic:cNvPr id="0" name="image1.png"/>
+                    <pic:cNvPr id="0" name="image2.png"/>
                     <pic:cNvPicPr preferRelativeResize="0"/>
                   </pic:nvPicPr>
                   <pic:blipFill>
@@ -2106,12 +2106,12 @@
           <wp:inline distB="114300" distT="114300" distL="114300" distR="114300">
             <wp:extent cx="3445539" cy="2363800"/>
             <wp:effectExtent b="0" l="0" r="0" t="0"/>
-            <wp:docPr id="1027" name="image5.png"/>
+            <wp:docPr id="1027" name="image10.png"/>
             <a:graphic>
               <a:graphicData uri="http://schemas.openxmlformats.org/drawingml/2006/picture">
                 <pic:pic>
                   <pic:nvPicPr>
-                    <pic:cNvPr id="0" name="image5.png"/>
+                    <pic:cNvPr id="0" name="image10.png"/>
                     <pic:cNvPicPr preferRelativeResize="0"/>
                   </pic:nvPicPr>
                   <pic:blipFill>
@@ -2323,12 +2323,12 @@
           <wp:inline distB="19050" distT="19050" distL="19050" distR="19050">
             <wp:extent cx="1633538" cy="1610201"/>
             <wp:effectExtent b="0" l="0" r="0" t="0"/>
-            <wp:docPr id="1043" name="image14.png"/>
+            <wp:docPr id="1043" name="image15.png"/>
             <a:graphic>
               <a:graphicData uri="http://schemas.openxmlformats.org/drawingml/2006/picture">
                 <pic:pic>
                   <pic:nvPicPr>
-                    <pic:cNvPr id="0" name="image14.png"/>
+                    <pic:cNvPr id="0" name="image15.png"/>
                     <pic:cNvPicPr preferRelativeResize="0"/>
                   </pic:nvPicPr>
                   <pic:blipFill>
@@ -2403,12 +2403,12 @@
           <wp:inline distB="114300" distT="114300" distL="114300" distR="114300">
             <wp:extent cx="3200400" cy="1879600"/>
             <wp:effectExtent b="0" l="0" r="0" t="0"/>
-            <wp:docPr id="1038" name="image9.png"/>
+            <wp:docPr id="1038" name="image12.png"/>
             <a:graphic>
               <a:graphicData uri="http://schemas.openxmlformats.org/drawingml/2006/picture">
                 <pic:pic>
                   <pic:nvPicPr>
-                    <pic:cNvPr id="0" name="image9.png"/>
+                    <pic:cNvPr id="0" name="image12.png"/>
                     <pic:cNvPicPr preferRelativeResize="0"/>
                   </pic:nvPicPr>
                   <pic:blipFill>
@@ -2542,12 +2542,12 @@
           <wp:inline distB="114300" distT="114300" distL="114300" distR="114300">
             <wp:extent cx="2814564" cy="1531193"/>
             <wp:effectExtent b="0" l="0" r="0" t="0"/>
-            <wp:docPr id="1031" name="image3.png"/>
+            <wp:docPr id="1031" name="image8.png"/>
             <a:graphic>
               <a:graphicData uri="http://schemas.openxmlformats.org/drawingml/2006/picture">
                 <pic:pic>
                   <pic:nvPicPr>
-                    <pic:cNvPr id="0" name="image3.png"/>
+                    <pic:cNvPr id="0" name="image8.png"/>
                     <pic:cNvPicPr preferRelativeResize="0"/>
                   </pic:nvPicPr>
                   <pic:blipFill>
@@ -2632,12 +2632,12 @@
           <wp:inline distB="114300" distT="114300" distL="114300" distR="114300">
             <wp:extent cx="3200400" cy="1752600"/>
             <wp:effectExtent b="0" l="0" r="0" t="0"/>
-            <wp:docPr id="1028" name="image2.png"/>
+            <wp:docPr id="1028" name="image3.png"/>
             <a:graphic>
               <a:graphicData uri="http://schemas.openxmlformats.org/drawingml/2006/picture">
                 <pic:pic>
                   <pic:nvPicPr>
-                    <pic:cNvPr id="0" name="image2.png"/>
+                    <pic:cNvPr id="0" name="image3.png"/>
                     <pic:cNvPicPr preferRelativeResize="0"/>
                   </pic:nvPicPr>
                   <pic:blipFill>
@@ -2907,12 +2907,12 @@
           <wp:inline distB="114300" distT="114300" distL="114300" distR="114300">
             <wp:extent cx="3244492" cy="1212986"/>
             <wp:effectExtent b="0" l="0" r="0" t="0"/>
-            <wp:docPr id="1033" name="image12.png"/>
+            <wp:docPr id="1033" name="image6.png"/>
             <a:graphic>
               <a:graphicData uri="http://schemas.openxmlformats.org/drawingml/2006/picture">
                 <pic:pic>
                   <pic:nvPicPr>
-                    <pic:cNvPr id="0" name="image12.png"/>
+                    <pic:cNvPr id="0" name="image6.png"/>
                     <pic:cNvPicPr preferRelativeResize="0"/>
                   </pic:nvPicPr>
                   <pic:blipFill>
@@ -2954,12 +2954,12 @@
             <wp:extent cx="630900" cy="277950"/>
             <wp:effectExtent b="0" l="0" r="0" t="0"/>
             <wp:wrapNone/>
-            <wp:docPr id="1040" name="image11.png"/>
+            <wp:docPr id="1040" name="image7.png"/>
             <a:graphic>
               <a:graphicData uri="http://schemas.openxmlformats.org/drawingml/2006/picture">
                 <pic:pic>
                   <pic:nvPicPr>
-                    <pic:cNvPr id="0" name="image11.png"/>
+                    <pic:cNvPr id="0" name="image7.png"/>
                     <pic:cNvPicPr preferRelativeResize="0"/>
                   </pic:nvPicPr>
                   <pic:blipFill>
@@ -3068,12 +3068,12 @@
           <wp:inline distB="114300" distT="114300" distL="114300" distR="114300">
             <wp:extent cx="3076652" cy="1165244"/>
             <wp:effectExtent b="0" l="0" r="0" t="0"/>
-            <wp:docPr id="1032" name="image6.png"/>
+            <wp:docPr id="1032" name="image4.png"/>
             <a:graphic>
               <a:graphicData uri="http://schemas.openxmlformats.org/drawingml/2006/picture">
                 <pic:pic>
                   <pic:nvPicPr>
-                    <pic:cNvPr id="0" name="image6.png"/>
+                    <pic:cNvPr id="0" name="image4.png"/>
                     <pic:cNvPicPr preferRelativeResize="0"/>
                   </pic:nvPicPr>
                   <pic:blipFill>
@@ -3115,12 +3115,12 @@
             <wp:extent cx="630900" cy="277950"/>
             <wp:effectExtent b="0" l="0" r="0" t="0"/>
             <wp:wrapNone/>
-            <wp:docPr id="1039" name="image11.png"/>
+            <wp:docPr id="1039" name="image7.png"/>
             <a:graphic>
               <a:graphicData uri="http://schemas.openxmlformats.org/drawingml/2006/picture">
                 <pic:pic>
                   <pic:nvPicPr>
-                    <pic:cNvPr id="0" name="image11.png"/>
+                    <pic:cNvPr id="0" name="image7.png"/>
                     <pic:cNvPicPr preferRelativeResize="0"/>
                   </pic:nvPicPr>
                   <pic:blipFill>
@@ -3220,12 +3220,12 @@
           <wp:inline distB="114300" distT="114300" distL="114300" distR="114300">
             <wp:extent cx="3200400" cy="1206500"/>
             <wp:effectExtent b="0" l="0" r="0" t="0"/>
-            <wp:docPr id="1037" name="image8.png"/>
+            <wp:docPr id="1037" name="image9.png"/>
             <a:graphic>
               <a:graphicData uri="http://schemas.openxmlformats.org/drawingml/2006/picture">
                 <pic:pic>
                   <pic:nvPicPr>
-                    <pic:cNvPr id="0" name="image8.png"/>
+                    <pic:cNvPr id="0" name="image9.png"/>
                     <pic:cNvPicPr preferRelativeResize="0"/>
                   </pic:nvPicPr>
                   <pic:blipFill>
@@ -3267,12 +3267,12 @@
             <wp:extent cx="630900" cy="277950"/>
             <wp:effectExtent b="0" l="0" r="0" t="0"/>
             <wp:wrapNone/>
-            <wp:docPr id="1034" name="image11.png"/>
+            <wp:docPr id="1034" name="image7.png"/>
             <a:graphic>
               <a:graphicData uri="http://schemas.openxmlformats.org/drawingml/2006/picture">
                 <pic:pic>
                   <pic:nvPicPr>
-                    <pic:cNvPr id="0" name="image11.png"/>
+                    <pic:cNvPr id="0" name="image7.png"/>
                     <pic:cNvPicPr preferRelativeResize="0"/>
                   </pic:nvPicPr>
                   <pic:blipFill>
@@ -3367,12 +3367,12 @@
           <wp:inline distB="114300" distT="114300" distL="114300" distR="114300">
             <wp:extent cx="3200400" cy="1219200"/>
             <wp:effectExtent b="0" l="0" r="0" t="0"/>
-            <wp:docPr id="1029" name="image4.png"/>
+            <wp:docPr id="1029" name="image5.png"/>
             <a:graphic>
               <a:graphicData uri="http://schemas.openxmlformats.org/drawingml/2006/picture">
                 <pic:pic>
                   <pic:nvPicPr>
-                    <pic:cNvPr id="0" name="image4.png"/>
+                    <pic:cNvPr id="0" name="image5.png"/>
                     <pic:cNvPicPr preferRelativeResize="0"/>
                   </pic:nvPicPr>
                   <pic:blipFill>
@@ -3414,12 +3414,12 @@
             <wp:extent cx="630900" cy="277950"/>
             <wp:effectExtent b="0" l="0" r="0" t="0"/>
             <wp:wrapNone/>
-            <wp:docPr id="1030" name="image11.png"/>
+            <wp:docPr id="1030" name="image7.png"/>
             <a:graphic>
               <a:graphicData uri="http://schemas.openxmlformats.org/drawingml/2006/picture">
                 <pic:pic>
                   <pic:nvPicPr>
-                    <pic:cNvPr id="0" name="image11.png"/>
+                    <pic:cNvPr id="0" name="image7.png"/>
                     <pic:cNvPicPr preferRelativeResize="0"/>
                   </pic:nvPicPr>
                   <pic:blipFill>
@@ -3586,12 +3586,12 @@
           <wp:inline distB="114300" distT="114300" distL="114300" distR="114300">
             <wp:extent cx="2964656" cy="2357438"/>
             <wp:effectExtent b="0" l="0" r="0" t="0"/>
-            <wp:docPr id="1041" name="image7.png"/>
+            <wp:docPr id="1041" name="image13.png"/>
             <a:graphic>
               <a:graphicData uri="http://schemas.openxmlformats.org/drawingml/2006/picture">
                 <pic:pic>
                   <pic:nvPicPr>
-                    <pic:cNvPr id="0" name="image7.png"/>
+                    <pic:cNvPr id="0" name="image13.png"/>
                     <pic:cNvPicPr preferRelativeResize="0"/>
                   </pic:nvPicPr>
                   <pic:blipFill>
@@ -3666,12 +3666,12 @@
           <wp:inline distB="114300" distT="114300" distL="114300" distR="114300">
             <wp:extent cx="2881313" cy="2270774"/>
             <wp:effectExtent b="0" l="0" r="0" t="0"/>
-            <wp:docPr id="1035" name="image10.png"/>
+            <wp:docPr id="1035" name="image14.png"/>
             <a:graphic>
               <a:graphicData uri="http://schemas.openxmlformats.org/drawingml/2006/picture">
                 <pic:pic>
                   <pic:nvPicPr>
-                    <pic:cNvPr id="0" name="image10.png"/>
+                    <pic:cNvPr id="0" name="image14.png"/>
                     <pic:cNvPicPr preferRelativeResize="0"/>
                   </pic:nvPicPr>
                   <pic:blipFill>
@@ -4084,6 +4084,58 @@
           <w:rtl w:val="0"/>
         </w:rPr>
         <w:t xml:space="preserve">S.-H. Tsang, “Review: SqueezeNet (image classification),” Medium, 22-Apr-2019. [Online]. Available: https://towardsdatascience.com/review-squeezenet-image-classification-e7414825581a. [Accessed: 24-Apr-2022].</w:t>
+      </w:r>
+    </w:p>
+    <w:p>
+      <w:pPr>
+        <w:numPr>
+          <w:ilvl w:val="0"/>
+          <w:numId w:val="2"/>
+        </w:numPr>
+        <w:spacing w:after="240" w:before="240" w:lineRule="auto"/>
+        <w:ind w:left="360"/>
+        <w:jc w:val="both"/>
+        <w:rPr>
+          <w:rFonts w:ascii="Times New Roman" w:cs="Times New Roman" w:eastAsia="Times New Roman" w:hAnsi="Times New Roman"/>
+          <w:sz w:val="16"/>
+          <w:szCs w:val="16"/>
+          <w:u w:val="none"/>
+        </w:rPr>
+      </w:pPr>
+      <w:r>
+        <w:rPr>
+          <w:rFonts w:ascii="Times New Roman" w:cs="Times New Roman" w:eastAsia="Times New Roman" w:hAnsi="Times New Roman"/>
+          <w:sz w:val="16"/>
+          <w:szCs w:val="16"/>
+          <w:rtl w:val="0"/>
+        </w:rPr>
+        <w:t xml:space="preserve">H. Gao, “Notes on squeezenet,” Medium, 25-Jan-2018. [Online]. Available: https://medium.com/@smallfishbigsea/notes-of-squeezenet-4137d51feef4. [Accessed: 24-Apr-2022].</w:t>
+      </w:r>
+    </w:p>
+    <w:p>
+      <w:pPr>
+        <w:numPr>
+          <w:ilvl w:val="0"/>
+          <w:numId w:val="2"/>
+        </w:numPr>
+        <w:spacing w:after="240" w:before="240" w:lineRule="auto"/>
+        <w:ind w:left="360"/>
+        <w:jc w:val="both"/>
+        <w:rPr>
+          <w:rFonts w:ascii="Times New Roman" w:cs="Times New Roman" w:eastAsia="Times New Roman" w:hAnsi="Times New Roman"/>
+          <w:sz w:val="16"/>
+          <w:szCs w:val="16"/>
+          <w:u w:val="none"/>
+        </w:rPr>
+      </w:pPr>
+      <w:r>
+        <w:rPr>
+          <w:rFonts w:ascii="Times New Roman" w:cs="Times New Roman" w:eastAsia="Times New Roman" w:hAnsi="Times New Roman"/>
+          <w:sz w:val="16"/>
+          <w:szCs w:val="16"/>
+          <w:rtl w:val="0"/>
+        </w:rPr>
+        <w:t xml:space="preserve">Avidrishik, “A guide to squeezenet architecture: Compressed neural network,” Medium, 07-Sep-2021. [Online]. Available: https://medium.com/@avidrishik/squeezenets-architecture-compressed-neural-network-7741d24ca56f. [Accessed: 24-Apr-2022].</w:t>
       </w:r>
     </w:p>
     <w:p>
@@ -5380,7 +5432,7 @@
 
 <file path=customXML/item1.xml><?xml version="1.0" encoding="utf-8"?>
 <go:gDocsCustomXmlDataStorage xmlns:go="http://customooxmlschemas.google.com/" xmlns:r="http://schemas.openxmlformats.org/officeDocument/2006/relationships">
-  <go:docsCustomData xmlns:go="http://customooxmlschemas.google.com/" roundtripDataSignature="AMtx7mg0RvKwgwr9+DVX4PEONz1ddgcvcg==">AMUW2mWICWg+caca4/gG6DizL/Yb/i+rKsdMzFNF8gI6nvOZu9PjpvhNNBRuF66uy6eRZWD1b7jEHGxN7/7G0x+xYEOvaL7Hth+c0joLrSWUAI1PVB4lL7DBFn+stbc8URHF2eQ7aXxWYcLXIqPYXRKCr01YXbksYzRs40dWNWOnLKVn8Zotb///XvOnmo1yEPH9Hu0VN4Ga</go:docsCustomData>
+  <go:docsCustomData xmlns:go="http://customooxmlschemas.google.com/" roundtripDataSignature="AMtx7mg0RvKwgwr9+DVX4PEONz1ddgcvcg==">AMUW2mXTMPKxF1gFpqPEjttECXz95uhrARUkH+R3XTBQHhUEu/p+sYndKJPiUkhhVIjy64GHVG3b3RUgJ7dKkazk4nitaM3hHmGVp/rb1xZcQ9K0RwCJI3ZDqRXNdolxQd01sovyoAr+JYsrpMmGEcX9DeM0cfTnxFzKPAaXYlnSJkfuYNUHVjSGpwycE3Kq15Phdu08Q5u0</go:docsCustomData>
 </go:gDocsCustomXmlDataStorage>
 </file>
 

</xml_diff>